<commit_message>
update on Sun, Sep 17, 2023  11:28:23 AM
</commit_message>
<xml_diff>
--- a/Java/basics.docx
+++ b/Java/basics.docx
@@ -89,7 +89,13 @@
         <w:t xml:space="preserve">Java Virtual Machine , </w:t>
       </w:r>
       <w:r>
-        <w:t>is responsible for converting the byte code to the machine-specific code.</w:t>
+        <w:t>is responsible for converting the byte code</w:t>
+      </w:r>
+      <w:r>
+        <w:t>(compiled code)</w:t>
+      </w:r>
+      <w:r>
+        <w:t xml:space="preserve"> to the machine-specific code.</w:t>
       </w:r>
     </w:p>
     <w:p>
@@ -131,13 +137,7 @@
         <w:rPr>
           <w:u w:val="single"/>
         </w:rPr>
-        <w:t>JRE</w:t>
-      </w:r>
-      <w:r>
-        <w:rPr>
-          <w:u w:val="single"/>
-        </w:rPr>
-        <w:t xml:space="preserve"> (Java Run Time </w:t>
+        <w:t xml:space="preserve">JRE (Java Run Time </w:t>
       </w:r>
       <w:r>
         <w:rPr>
@@ -191,22 +191,10 @@
         <w:t>rt.jar</w:t>
       </w:r>
       <w:r>
-        <w:t xml:space="preserve"> </w:t>
-      </w:r>
-      <w:r>
-        <w:t>have access to core classes e.g. java.lang.String, java.lang.Thread, java.util.ArrayList</w:t>
-      </w:r>
-      <w:r>
-        <w:t xml:space="preserve"> etc </w:t>
-      </w:r>
-      <w:r>
-        <w:t xml:space="preserve">, </w:t>
-      </w:r>
-      <w:r>
-        <w:t>In windows, rt.jar will always reside under $JAVA_HOME/jre/lib</w:t>
-      </w:r>
-      <w:r>
-        <w:t xml:space="preserve"> </w:t>
+        <w:t xml:space="preserve"> have access to core classes e.g. java.lang.String, java.lang.Thread, java.util.ArrayList etc </w:t>
+      </w:r>
+      <w:r>
+        <w:t xml:space="preserve">, In windows, rt.jar will always reside under $JAVA_HOME/jre/lib </w:t>
       </w:r>
       <w:r>
         <w:t>)</w:t>

</xml_diff>